<commit_message>
fixed a typo in the documents.
</commit_message>
<xml_diff>
--- a/WS01/Workshop1.docx
+++ b/WS01/Workshop1.docx
@@ -1537,7 +1537,6 @@
           <w:color w:val="000000"/>
           <w:szCs w:val="28"/>
         </w:rPr>
-        <w:lastRenderedPageBreak/>
         <w:t xml:space="preserve">Using </w:t>
       </w:r>
       <w:r>
@@ -2246,7 +2245,6 @@
           <w:color w:val="000000"/>
           <w:szCs w:val="28"/>
         </w:rPr>
-        <w:lastRenderedPageBreak/>
         <w:t xml:space="preserve">This will create on your computer a clone (identical directory structure and content) of the </w:t>
       </w:r>
       <w:r>
@@ -2743,7 +2741,6 @@
           <w:sz w:val="27"/>
           <w:szCs w:val="27"/>
         </w:rPr>
-        <w:lastRenderedPageBreak/>
         <w:t>in-lab</w:t>
       </w:r>
       <w:r>
@@ -3572,7 +3569,6 @@
           <w:rStyle w:val="CodeInline"/>
           <w:rFonts w:eastAsiaTheme="minorHAnsi"/>
         </w:rPr>
-        <w:lastRenderedPageBreak/>
         <w:t>SeneGraph</w:t>
       </w:r>
     </w:p>
@@ -4737,7 +4733,6 @@
           <w:sz w:val="24"/>
           <w:szCs w:val="24"/>
         </w:rPr>
-        <w:lastRenderedPageBreak/>
         <w:t xml:space="preserve">g++ </w:t>
       </w:r>
       <w:r>
@@ -5816,7 +5811,6 @@
           <w:sz w:val="20"/>
           <w:szCs w:val="20"/>
         </w:rPr>
-        <w:lastRenderedPageBreak/>
         <w:t xml:space="preserve">&gt; </w:t>
       </w:r>
       <w:r>
@@ -6328,7 +6322,31 @@
           <w:sz w:val="32"/>
           <w:szCs w:val="32"/>
         </w:rPr>
-        <w:t>~profname.proflastname/submit 244_w</w:t>
+        <w:t>~profname.proflastname/submit 2</w:t>
+      </w:r>
+      <w:r>
+        <w:rPr>
+          <w:rFonts w:ascii="Consolas" w:eastAsia="Times New Roman" w:hAnsi="Consolas" w:cs="Courier New"/>
+          <w:b/>
+          <w:bCs/>
+          <w:noProof/>
+          <w:color w:val="000000"/>
+          <w:sz w:val="32"/>
+          <w:szCs w:val="32"/>
+        </w:rPr>
+        <w:t>00</w:t>
+      </w:r>
+      <w:r>
+        <w:rPr>
+          <w:rFonts w:ascii="Consolas" w:eastAsia="Times New Roman" w:hAnsi="Consolas" w:cs="Courier New"/>
+          <w:b/>
+          <w:bCs/>
+          <w:noProof/>
+          <w:color w:val="000000"/>
+          <w:sz w:val="32"/>
+          <w:szCs w:val="32"/>
+        </w:rPr>
+        <w:t>_w</w:t>
       </w:r>
       <w:r>
         <w:rPr>
@@ -6468,7 +6486,6 @@
           <w:sz w:val="32"/>
           <w:szCs w:val="32"/>
         </w:rPr>
-        <w:lastRenderedPageBreak/>
         <w:t>A</w:t>
       </w:r>
       <w:r>
@@ -7148,25 +7165,7 @@
             <w:sz w:val="24"/>
             <w:szCs w:val="24"/>
           </w:rPr>
-          <w:t>https://www.youtube.com/wa</w:t>
-        </w:r>
-        <w:r>
-          <w:rPr>
-            <w:rStyle w:val="Hyperlink"/>
-            <w:rFonts w:ascii="Consolas" w:eastAsia="Times New Roman" w:hAnsi="Consolas"/>
-            <w:sz w:val="24"/>
-            <w:szCs w:val="24"/>
-          </w:rPr>
-          <w:t>t</w:t>
-        </w:r>
-        <w:r>
-          <w:rPr>
-            <w:rStyle w:val="Hyperlink"/>
-            <w:rFonts w:ascii="Consolas" w:eastAsia="Times New Roman" w:hAnsi="Consolas"/>
-            <w:sz w:val="24"/>
-            <w:szCs w:val="24"/>
-          </w:rPr>
-          <w:t>ch?v=EGak2R7QdHo</w:t>
+          <w:t>https://www.youtube.com/watch?v=EGak2R7QdHo</w:t>
         </w:r>
       </w:hyperlink>
     </w:p>
@@ -7181,7 +7180,6 @@
         <w:contextualSpacing w:val="0"/>
       </w:pPr>
       <w:r>
-        <w:lastRenderedPageBreak/>
         <w:t xml:space="preserve">Enclose the prototypes and function definitions in your </w:t>
       </w:r>
       <w:r>
@@ -7382,7 +7380,15 @@
         <w:rPr>
           <w:lang w:val="en-CA" w:eastAsia="en-CA"/>
         </w:rPr>
-        <w:t>What is a namespace? Explain its purpose.</w:t>
+        <w:t>What is a namespace? Explain its purpos</w:t>
+      </w:r>
+      <w:bookmarkStart w:id="0" w:name="_GoBack"/>
+      <w:bookmarkEnd w:id="0"/>
+      <w:r>
+        <w:rPr>
+          <w:lang w:val="en-CA" w:eastAsia="en-CA"/>
+        </w:rPr>
+        <w:t>e.</w:t>
       </w:r>
     </w:p>
     <w:p>
@@ -7727,7 +7733,6 @@
       <w:pPr>
         <w:jc w:val="left"/>
       </w:pPr>
-      <w:bookmarkStart w:id="0" w:name="_GoBack"/>
       <w:r>
         <w:t xml:space="preserve">If not on matrix, upload </w:t>
       </w:r>
@@ -7830,7 +7835,6 @@
         <w:t>:</w:t>
       </w:r>
     </w:p>
-    <w:bookmarkEnd w:id="0"/>
     <w:p>
       <w:pPr>
         <w:spacing w:before="100" w:beforeAutospacing="1" w:after="100" w:afterAutospacing="1"/>
@@ -7856,7 +7860,31 @@
           <w:sz w:val="32"/>
           <w:szCs w:val="32"/>
         </w:rPr>
-        <w:t>~profname.proflastname/submit 244_w</w:t>
+        <w:t>~profname.proflastname/submit 2</w:t>
+      </w:r>
+      <w:r>
+        <w:rPr>
+          <w:rFonts w:ascii="Consolas" w:eastAsia="Times New Roman" w:hAnsi="Consolas" w:cs="Courier New"/>
+          <w:b/>
+          <w:bCs/>
+          <w:noProof/>
+          <w:color w:val="000000"/>
+          <w:sz w:val="32"/>
+          <w:szCs w:val="32"/>
+        </w:rPr>
+        <w:t>00</w:t>
+      </w:r>
+      <w:r>
+        <w:rPr>
+          <w:rFonts w:ascii="Consolas" w:eastAsia="Times New Roman" w:hAnsi="Consolas" w:cs="Courier New"/>
+          <w:b/>
+          <w:bCs/>
+          <w:noProof/>
+          <w:color w:val="000000"/>
+          <w:sz w:val="32"/>
+          <w:szCs w:val="32"/>
+        </w:rPr>
+        <w:t>_w</w:t>
       </w:r>
       <w:r>
         <w:rPr>
@@ -7947,7 +7975,6 @@
           <w:color w:val="FF0000"/>
           <w:szCs w:val="28"/>
         </w:rPr>
-        <w:lastRenderedPageBreak/>
         <w:t>Important</w:t>
       </w:r>
       <w:r>
@@ -11620,7 +11647,7 @@
 </file>
 
 <file path=customXml/itemProps1.xml><?xml version="1.0" encoding="utf-8"?>
-<ds:datastoreItem xmlns:ds="http://schemas.openxmlformats.org/officeDocument/2006/customXml" ds:itemID="{2C7692C6-279E-472B-99B2-383AA710842F}">
+<ds:datastoreItem xmlns:ds="http://schemas.openxmlformats.org/officeDocument/2006/customXml" ds:itemID="{43728E06-FF59-4BDE-BEDA-96D0521DCF3F}">
   <ds:schemaRefs>
     <ds:schemaRef ds:uri="http://schemas.openxmlformats.org/officeDocument/2006/bibliography"/>
   </ds:schemaRefs>

</xml_diff>